<commit_message>
Notes of papers - EvoSuite, MoreBugs and Feedback-directed test generation
</commit_message>
<xml_diff>
--- a/Documentation/Notes for ENGR489.docx
+++ b/Documentation/Notes for ENGR489.docx
@@ -1006,8 +1006,6 @@
       <w:r>
         <w:t>CUTE: A Concolic Unit Testing Engine for C</w:t>
       </w:r>
-      <w:bookmarkStart w:id="0" w:name="_GoBack"/>
-      <w:bookmarkEnd w:id="0"/>
     </w:p>
     <w:p>
       <w:r>
@@ -1186,6 +1184,273 @@
     </w:p>
     <w:p>
       <w:pPr>
+        <w:pStyle w:val="Heading2"/>
+      </w:pPr>
+      <w:proofErr w:type="spellStart"/>
+      <w:r>
+        <w:t>EvoSuite</w:t>
+      </w:r>
+      <w:proofErr w:type="spellEnd"/>
+      <w:r>
+        <w:t>: Automatic Test Suite Generation for Object-Oriented Software</w:t>
+      </w:r>
+    </w:p>
+    <w:p>
+      <w:r>
+        <w:t xml:space="preserve">Whole test suite generation – </w:t>
+      </w:r>
+      <w:r>
+        <w:t xml:space="preserve">Evolutionary. Candidate solution = test suite. </w:t>
+      </w:r>
+      <w:r>
+        <w:t>Fitness measured based on coverage criteri</w:t>
+      </w:r>
+      <w:r>
+        <w:t>on</w:t>
+      </w:r>
+    </w:p>
+    <w:p>
+      <w:r>
+        <w:t xml:space="preserve">Similarly, a test case might fail at a later point, indicating a regression failure, when in fact having too many assertions might simply </w:t>
+      </w:r>
+      <w:r>
+        <w:t>over specify</w:t>
+      </w:r>
+      <w:r>
+        <w:t xml:space="preserve"> the test case, leading to false alarms.</w:t>
+      </w:r>
+      <w:r>
+        <w:t xml:space="preserve"> </w:t>
+      </w:r>
+    </w:p>
+    <w:p>
+      <w:r>
+        <w:t xml:space="preserve">Mutation testing for assertion generation – add artificial defects into original program and see how many of the defects can be detected using the test cases. If not detected, then need a new test case or a better existing test case. Defect is detected if an assertion fails. If not detected again then defect </w:t>
+      </w:r>
+      <w:r>
+        <w:lastRenderedPageBreak/>
+        <w:t xml:space="preserve">may be irrelevant to the test </w:t>
+      </w:r>
+      <w:r>
+        <w:t>case.</w:t>
+      </w:r>
+      <w:r>
+        <w:t xml:space="preserve"> Reduces the set of assertions, only need enough to detect artificial defects.</w:t>
+      </w:r>
+    </w:p>
+    <w:p>
+      <w:r>
+        <w:t>Want test suite to maximise branch coverage</w:t>
+      </w:r>
+      <w:r>
+        <w:t>.</w:t>
+      </w:r>
+    </w:p>
+    <w:p>
+      <w:pPr>
+        <w:pStyle w:val="Heading2"/>
+      </w:pPr>
+      <w:r>
+        <w:t xml:space="preserve">Find More Bugs with </w:t>
+      </w:r>
+      <w:proofErr w:type="spellStart"/>
+      <w:r>
+        <w:t>QuickCheck</w:t>
+      </w:r>
+      <w:proofErr w:type="spellEnd"/>
+      <w:r>
+        <w:t>!</w:t>
+      </w:r>
+    </w:p>
+    <w:p>
+      <w:r>
+        <w:t>Rarely occurring bugs difficult to test</w:t>
+      </w:r>
+      <w:r>
+        <w:t>. Even more prominent due to shrinking, reducing a test case that provokes less likely bug would cause more likely bug to be found instead</w:t>
+      </w:r>
+      <w:r>
+        <w:t xml:space="preserve"> (bug slippage).  </w:t>
+      </w:r>
+    </w:p>
+    <w:p>
+      <w:proofErr w:type="spellStart"/>
+      <w:r>
+        <w:t>Randoop</w:t>
+      </w:r>
+      <w:proofErr w:type="spellEnd"/>
+      <w:r>
+        <w:t xml:space="preserve"> combines and extends existing discovered sequences so they do not hit same failing test case again, then partitions failing tests. </w:t>
+      </w:r>
+    </w:p>
+    <w:p>
+      <w:proofErr w:type="spellStart"/>
+      <w:r>
+        <w:t>Quickcheck</w:t>
+      </w:r>
+      <w:proofErr w:type="spellEnd"/>
+      <w:r>
+        <w:t xml:space="preserve"> uses precondition to rule out same </w:t>
+      </w:r>
+      <w:proofErr w:type="gramStart"/>
+      <w:r>
+        <w:t>bugs, or</w:t>
+      </w:r>
+      <w:proofErr w:type="gramEnd"/>
+      <w:r>
+        <w:t xml:space="preserve"> make variants to test code that can only be reached after a buggy operation.</w:t>
+      </w:r>
+    </w:p>
+    <w:p>
+      <w:proofErr w:type="spellStart"/>
+      <w:r>
+        <w:t>MoreBugs</w:t>
+      </w:r>
+      <w:proofErr w:type="spellEnd"/>
+      <w:r>
+        <w:t xml:space="preserve"> - </w:t>
+      </w:r>
+      <w:r>
+        <w:t xml:space="preserve">Automate bug diagnosis, precondition </w:t>
+      </w:r>
+      <w:r>
+        <w:t>or model generation.</w:t>
+      </w:r>
+      <w:r>
+        <w:t xml:space="preserve"> Generalise each bug found to a bug pattern then adapt test case generation so test cases matching the bug pattern are never generated again</w:t>
+      </w:r>
+      <w:r>
+        <w:t xml:space="preserve"> neither randomly nor during shrinking</w:t>
+      </w:r>
+      <w:r>
+        <w:t xml:space="preserve">. </w:t>
+      </w:r>
+    </w:p>
+    <w:p>
+      <w:r>
+        <w:t xml:space="preserve">A fully automatic method to avoid provoking already known bugs </w:t>
+      </w:r>
+      <w:r>
+        <w:rPr>
+          <w:rFonts w:ascii="CMTI9" w:hAnsi="CMTI9" w:cs="CMTI9"/>
+        </w:rPr>
+        <w:t>at test case generation time</w:t>
+      </w:r>
+      <w:r>
+        <w:t>, and to avoid bug slippage when failed tests are minimized.</w:t>
+      </w:r>
+    </w:p>
+    <w:p>
+      <w:r>
+        <w:t>A failing test case is automatically generalise</w:t>
+      </w:r>
+      <w:r>
+        <w:t>d</w:t>
+      </w:r>
+      <w:r>
+        <w:t xml:space="preserve"> as a bug.</w:t>
+      </w:r>
+    </w:p>
+    <w:p>
+      <w:r>
+        <w:t>Maintain a set of bugs</w:t>
+      </w:r>
+      <w:r>
+        <w:t>, ignore test cases that match any of the bugs.</w:t>
+      </w:r>
+      <w:r>
+        <w:t xml:space="preserve"> </w:t>
+      </w:r>
+    </w:p>
+    <w:p>
+      <w:r>
+        <w:t>Subsequence checking -&gt; Check order of the calls</w:t>
+      </w:r>
+      <w:r>
+        <w:t xml:space="preserve"> is never used again.</w:t>
+      </w:r>
+    </w:p>
+    <w:p>
+      <w:r>
+        <w:t xml:space="preserve">Subsequence matching -&gt; Check order of the calls and the variables used (don’t care about the </w:t>
+      </w:r>
+      <w:r>
+        <w:t xml:space="preserve">value of </w:t>
+      </w:r>
+      <w:r>
+        <w:t>the variables)</w:t>
+      </w:r>
+      <w:r>
+        <w:t>. Replace function arguments with don’t-care variable</w:t>
+      </w:r>
+      <w:r>
+        <w:t>.</w:t>
+      </w:r>
+    </w:p>
+    <w:p>
+      <w:r>
+        <w:t>Parallel matching -&gt; Want to capture the order does not matter for the bug to occur.</w:t>
+      </w:r>
+    </w:p>
+    <w:p>
+      <w:r>
+        <w:t xml:space="preserve">Bug </w:t>
+      </w:r>
+      <w:proofErr w:type="spellStart"/>
+      <w:r>
+        <w:t>subsumption</w:t>
+      </w:r>
+      <w:proofErr w:type="spellEnd"/>
+      <w:r>
+        <w:t xml:space="preserve"> -&gt; </w:t>
+      </w:r>
+      <w:r>
+        <w:t xml:space="preserve">When creating a new bug, check if there is a </w:t>
+      </w:r>
+      <w:r>
+        <w:t>super type (super bug)</w:t>
+      </w:r>
+      <w:r>
+        <w:t>.</w:t>
+      </w:r>
+      <w:r>
+        <w:t xml:space="preserve"> </w:t>
+      </w:r>
+    </w:p>
+    <w:p>
+      <w:r>
+        <w:t>Limitation – perform badly when a test fails due to an operation that should be invoked was not invoked.</w:t>
+      </w:r>
+    </w:p>
+    <w:p>
+      <w:pPr>
+        <w:pStyle w:val="Heading2"/>
+      </w:pPr>
+      <w:r>
+        <w:t>Feedback-directed Random Test Generation</w:t>
+      </w:r>
+    </w:p>
+    <w:p>
+      <w:r>
+        <w:t xml:space="preserve">Filters to ensure the </w:t>
+      </w:r>
+      <w:r>
+        <w:t>value is not reused as an input to other methods</w:t>
+      </w:r>
+      <w:r>
+        <w:t>.</w:t>
+      </w:r>
+    </w:p>
+    <w:p>
+      <w:r>
+        <w:t xml:space="preserve">Randomise the number of times a </w:t>
+      </w:r>
+      <w:r>
+        <w:t>method is called.</w:t>
+      </w:r>
+    </w:p>
+    <w:p>
+      <w:pPr>
         <w:pStyle w:val="Heading1"/>
       </w:pPr>
       <w:r>
@@ -1233,21 +1498,29 @@
     </w:p>
     <w:p>
       <w:r>
+        <w:t>Pointers</w:t>
+      </w:r>
+      <w:r>
+        <w:t>/References</w:t>
+      </w:r>
+    </w:p>
+    <w:p>
+      <w:proofErr w:type="spellStart"/>
+      <w:r>
         <w:lastRenderedPageBreak/>
-        <w:t>Pointers</w:t>
-      </w:r>
-      <w:r>
-        <w:t>/References</w:t>
-      </w:r>
-    </w:p>
-    <w:p>
-      <w:proofErr w:type="spellStart"/>
-      <w:r>
         <w:t>JCrasher</w:t>
       </w:r>
       <w:proofErr w:type="spellEnd"/>
       <w:r>
         <w:t xml:space="preserve"> – execute tests until an exception is thrown. </w:t>
+      </w:r>
+    </w:p>
+    <w:p>
+      <w:r>
+        <w:t xml:space="preserve">Timeouts and penalties for </w:t>
+      </w:r>
+      <w:r>
+        <w:t>tests that take a long time to execute.</w:t>
       </w:r>
     </w:p>
     <w:p>
@@ -1508,6 +1781,20 @@
       <w:r>
         <w:t>test properties?</w:t>
       </w:r>
+    </w:p>
+    <w:p>
+      <w:pPr>
+        <w:pStyle w:val="ListParagraph"/>
+        <w:numPr>
+          <w:ilvl w:val="0"/>
+          <w:numId w:val="5"/>
+        </w:numPr>
+      </w:pPr>
+      <w:r>
+        <w:t>Time limit for testing VS Number of test cases to generate?</w:t>
+      </w:r>
+      <w:bookmarkStart w:id="0" w:name="_GoBack"/>
+      <w:bookmarkEnd w:id="0"/>
     </w:p>
     <w:p>
       <w:pPr>
@@ -2194,6 +2481,119 @@
     <w:nsid w:val="50255C4A"/>
     <w:multiLevelType w:val="hybridMultilevel"/>
     <w:tmpl w:val="84A8B69E"/>
+    <w:lvl w:ilvl="0" w:tplc="14090001">
+      <w:start w:val="1"/>
+      <w:numFmt w:val="bullet"/>
+      <w:lvlText w:val=""/>
+      <w:lvlJc w:val="left"/>
+      <w:pPr>
+        <w:ind w:left="720" w:hanging="360"/>
+      </w:pPr>
+      <w:rPr>
+        <w:rFonts w:ascii="Symbol" w:hAnsi="Symbol" w:hint="default"/>
+      </w:rPr>
+    </w:lvl>
+    <w:lvl w:ilvl="1" w:tplc="14090003" w:tentative="1">
+      <w:start w:val="1"/>
+      <w:numFmt w:val="bullet"/>
+      <w:lvlText w:val="o"/>
+      <w:lvlJc w:val="left"/>
+      <w:pPr>
+        <w:ind w:left="1440" w:hanging="360"/>
+      </w:pPr>
+      <w:rPr>
+        <w:rFonts w:ascii="Courier New" w:hAnsi="Courier New" w:cs="Courier New" w:hint="default"/>
+      </w:rPr>
+    </w:lvl>
+    <w:lvl w:ilvl="2" w:tplc="14090005" w:tentative="1">
+      <w:start w:val="1"/>
+      <w:numFmt w:val="bullet"/>
+      <w:lvlText w:val=""/>
+      <w:lvlJc w:val="left"/>
+      <w:pPr>
+        <w:ind w:left="2160" w:hanging="360"/>
+      </w:pPr>
+      <w:rPr>
+        <w:rFonts w:ascii="Wingdings" w:hAnsi="Wingdings" w:hint="default"/>
+      </w:rPr>
+    </w:lvl>
+    <w:lvl w:ilvl="3" w:tplc="14090001" w:tentative="1">
+      <w:start w:val="1"/>
+      <w:numFmt w:val="bullet"/>
+      <w:lvlText w:val=""/>
+      <w:lvlJc w:val="left"/>
+      <w:pPr>
+        <w:ind w:left="2880" w:hanging="360"/>
+      </w:pPr>
+      <w:rPr>
+        <w:rFonts w:ascii="Symbol" w:hAnsi="Symbol" w:hint="default"/>
+      </w:rPr>
+    </w:lvl>
+    <w:lvl w:ilvl="4" w:tplc="14090003" w:tentative="1">
+      <w:start w:val="1"/>
+      <w:numFmt w:val="bullet"/>
+      <w:lvlText w:val="o"/>
+      <w:lvlJc w:val="left"/>
+      <w:pPr>
+        <w:ind w:left="3600" w:hanging="360"/>
+      </w:pPr>
+      <w:rPr>
+        <w:rFonts w:ascii="Courier New" w:hAnsi="Courier New" w:cs="Courier New" w:hint="default"/>
+      </w:rPr>
+    </w:lvl>
+    <w:lvl w:ilvl="5" w:tplc="14090005" w:tentative="1">
+      <w:start w:val="1"/>
+      <w:numFmt w:val="bullet"/>
+      <w:lvlText w:val=""/>
+      <w:lvlJc w:val="left"/>
+      <w:pPr>
+        <w:ind w:left="4320" w:hanging="360"/>
+      </w:pPr>
+      <w:rPr>
+        <w:rFonts w:ascii="Wingdings" w:hAnsi="Wingdings" w:hint="default"/>
+      </w:rPr>
+    </w:lvl>
+    <w:lvl w:ilvl="6" w:tplc="14090001" w:tentative="1">
+      <w:start w:val="1"/>
+      <w:numFmt w:val="bullet"/>
+      <w:lvlText w:val=""/>
+      <w:lvlJc w:val="left"/>
+      <w:pPr>
+        <w:ind w:left="5040" w:hanging="360"/>
+      </w:pPr>
+      <w:rPr>
+        <w:rFonts w:ascii="Symbol" w:hAnsi="Symbol" w:hint="default"/>
+      </w:rPr>
+    </w:lvl>
+    <w:lvl w:ilvl="7" w:tplc="14090003" w:tentative="1">
+      <w:start w:val="1"/>
+      <w:numFmt w:val="bullet"/>
+      <w:lvlText w:val="o"/>
+      <w:lvlJc w:val="left"/>
+      <w:pPr>
+        <w:ind w:left="5760" w:hanging="360"/>
+      </w:pPr>
+      <w:rPr>
+        <w:rFonts w:ascii="Courier New" w:hAnsi="Courier New" w:cs="Courier New" w:hint="default"/>
+      </w:rPr>
+    </w:lvl>
+    <w:lvl w:ilvl="8" w:tplc="14090005" w:tentative="1">
+      <w:start w:val="1"/>
+      <w:numFmt w:val="bullet"/>
+      <w:lvlText w:val=""/>
+      <w:lvlJc w:val="left"/>
+      <w:pPr>
+        <w:ind w:left="6480" w:hanging="360"/>
+      </w:pPr>
+      <w:rPr>
+        <w:rFonts w:ascii="Wingdings" w:hAnsi="Wingdings" w:hint="default"/>
+      </w:rPr>
+    </w:lvl>
+  </w:abstractNum>
+  <w:abstractNum w:abstractNumId="7" w15:restartNumberingAfterBreak="0">
+    <w:nsid w:val="797A1F97"/>
+    <w:multiLevelType w:val="hybridMultilevel"/>
+    <w:tmpl w:val="13EE028E"/>
     <w:lvl w:ilvl="0" w:tplc="14090001">
       <w:start w:val="1"/>
       <w:numFmt w:val="bullet"/>
@@ -2323,6 +2723,9 @@
   </w:num>
   <w:num w:numId="7">
     <w:abstractNumId w:val="6"/>
+  </w:num>
+  <w:num w:numId="8">
+    <w:abstractNumId w:val="7"/>
   </w:num>
 </w:numbering>
 </file>
@@ -3192,7 +3595,7 @@
 </file>
 
 <file path=customXml/itemProps1.xml><?xml version="1.0" encoding="utf-8"?>
-<ds:datastoreItem xmlns:ds="http://schemas.openxmlformats.org/officeDocument/2006/customXml" ds:itemID="{05A4DD91-A399-4633-9229-B0605D26A0F7}">
+<ds:datastoreItem xmlns:ds="http://schemas.openxmlformats.org/officeDocument/2006/customXml" ds:itemID="{9D4A014A-94FE-4498-BF7F-1230A94EAC40}">
   <ds:schemaRefs>
     <ds:schemaRef ds:uri="http://schemas.openxmlformats.org/officeDocument/2006/bibliography"/>
   </ds:schemaRefs>

</xml_diff>

<commit_message>
Notes about integer range analysis
</commit_message>
<xml_diff>
--- a/Documentation/Notes for ENGR489.docx
+++ b/Documentation/Notes for ENGR489.docx
@@ -245,15 +245,7 @@
         <w:t xml:space="preserve"> for user-define types</w:t>
       </w:r>
       <w:r>
-        <w:t xml:space="preserve"> -&gt; Return only </w:t>
-      </w:r>
-      <w:proofErr w:type="spellStart"/>
-      <w:r>
-        <w:t>validv</w:t>
-      </w:r>
-      <w:proofErr w:type="spellEnd"/>
-      <w:r>
-        <w:t xml:space="preserve"> values for the type</w:t>
+        <w:t xml:space="preserve"> -&gt; Return only valid values for the type</w:t>
       </w:r>
       <w:r>
         <w:t>.</w:t>
@@ -627,80 +619,70 @@
       </w:r>
       <w:proofErr w:type="gramEnd"/>
       <w:r>
-        <w:t xml:space="preserve">], </w:t>
+        <w:t>], regs=[]}</w:t>
+      </w:r>
+    </w:p>
+    <w:p>
+      <w:r>
+        <w:t>States represented as a record of components.</w:t>
+      </w:r>
+    </w:p>
+    <w:p>
+      <w:r>
+        <w:t>Tests start from initial state and generate sequence of commands</w:t>
+      </w:r>
+      <w:r>
+        <w:t xml:space="preserve"> (command generator)</w:t>
+      </w:r>
+      <w:r>
+        <w:t xml:space="preserve"> until it </w:t>
+      </w:r>
+      <w:r>
+        <w:t xml:space="preserve">generates </w:t>
+      </w:r>
+      <w:r>
+        <w:t>the atom stop.</w:t>
+      </w:r>
+      <w:r>
+        <w:t xml:space="preserve"> Need precondition for each command</w:t>
+      </w:r>
+      <w:r>
+        <w:t>.</w:t>
+      </w:r>
+    </w:p>
+    <w:p>
+      <w:r>
+        <w:t xml:space="preserve">User defines </w:t>
       </w:r>
       <w:proofErr w:type="spellStart"/>
       <w:r>
-        <w:t>regs</w:t>
+        <w:t>callback</w:t>
       </w:r>
       <w:proofErr w:type="spellEnd"/>
       <w:r>
-        <w:t>=[]}</w:t>
-      </w:r>
-    </w:p>
-    <w:p>
-      <w:r>
-        <w:t>States represented as a record of components.</w:t>
-      </w:r>
-    </w:p>
-    <w:p>
-      <w:r>
-        <w:t>Tests start from initial state and generate sequence of commands</w:t>
-      </w:r>
-      <w:r>
-        <w:t xml:space="preserve"> (command generator)</w:t>
-      </w:r>
-      <w:r>
-        <w:t xml:space="preserve"> until it </w:t>
-      </w:r>
-      <w:r>
-        <w:t xml:space="preserve">generates </w:t>
-      </w:r>
-      <w:r>
-        <w:t>the atom stop.</w:t>
-      </w:r>
-      <w:r>
-        <w:t xml:space="preserve"> Need precondition for each command</w:t>
-      </w:r>
-      <w:r>
-        <w:t>.</w:t>
-      </w:r>
-    </w:p>
-    <w:p>
-      <w:r>
-        <w:t xml:space="preserve">User defines </w:t>
+        <w:t xml:space="preserve"> functions: command, precondition, postcondition, </w:t>
       </w:r>
       <w:proofErr w:type="spellStart"/>
       <w:r>
-        <w:t>callback</w:t>
+        <w:t>initial_state</w:t>
       </w:r>
       <w:proofErr w:type="spellEnd"/>
       <w:r>
-        <w:t xml:space="preserve"> functions: command, precondition, postcondition, </w:t>
+        <w:t xml:space="preserve">, </w:t>
       </w:r>
       <w:proofErr w:type="spellStart"/>
       <w:r>
-        <w:t>initial_state</w:t>
+        <w:t>next_state</w:t>
       </w:r>
       <w:proofErr w:type="spellEnd"/>
-      <w:r>
-        <w:t xml:space="preserve">, </w:t>
-      </w:r>
-      <w:proofErr w:type="spellStart"/>
-      <w:r>
-        <w:t>next_state</w:t>
-      </w:r>
-      <w:proofErr w:type="spellEnd"/>
     </w:p>
     <w:p>
       <w:r>
         <w:t xml:space="preserve">Shrinking failing test cases is a powerful diagnostic technique, due to Hildebrandt and Zeller [11], who used it, for example, to shrink a test case that crashed Mozilla from 95 user actions on a web page consisting of almost 900 lines of HTML, to three user actions on one line of </w:t>
       </w:r>
-      <w:proofErr w:type="gramStart"/>
-      <w:r>
-        <w:t>HTML !</w:t>
-      </w:r>
-      <w:proofErr w:type="gramEnd"/>
+      <w:r>
+        <w:t>HTML!</w:t>
+      </w:r>
       <w:r>
         <w:t xml:space="preserve"> Their </w:t>
       </w:r>
@@ -1451,6 +1433,198 @@
     </w:p>
     <w:p>
       <w:pPr>
+        <w:pStyle w:val="Heading2"/>
+      </w:pPr>
+      <w:r>
+        <w:t>Integer Range Analysis for Whiley on Embedded Systems</w:t>
+      </w:r>
+    </w:p>
+    <w:p>
+      <w:r>
+        <w:t xml:space="preserve">Where </w:t>
+      </w:r>
+      <w:proofErr w:type="gramStart"/>
+      <w:r>
+        <w:t>int[</w:t>
+      </w:r>
+      <w:proofErr w:type="gramEnd"/>
+      <w:r>
+        <w:t>b1, t1] int[b2, t2]</w:t>
+      </w:r>
+    </w:p>
+    <w:p>
+      <w:r>
+        <w:t xml:space="preserve">Adding ranges </w:t>
+      </w:r>
+      <w:r>
+        <w:t>shifts range up</w:t>
+      </w:r>
+      <w:r>
+        <w:t xml:space="preserve"> </w:t>
+      </w:r>
+      <w:r>
+        <w:t>[b1 + b2, t1 + t2]</w:t>
+      </w:r>
+    </w:p>
+    <w:p>
+      <w:r>
+        <w:t xml:space="preserve">Subtracting ranges </w:t>
+      </w:r>
+      <w:r>
+        <w:t>shifts range down</w:t>
+      </w:r>
+      <w:r>
+        <w:t xml:space="preserve">, </w:t>
+      </w:r>
+      <w:r>
+        <w:t>[</w:t>
+      </w:r>
+      <w:r>
+        <w:t>b1 – t2</w:t>
+      </w:r>
+      <w:r>
+        <w:t xml:space="preserve">, </w:t>
+      </w:r>
+      <w:r>
+        <w:t>t1</w:t>
+      </w:r>
+      <w:r>
+        <w:t xml:space="preserve"> – </w:t>
+      </w:r>
+      <w:r>
+        <w:t>b</w:t>
+      </w:r>
+      <w:r>
+        <w:t>2</w:t>
+      </w:r>
+      <w:r>
+        <w:t>]</w:t>
+      </w:r>
+    </w:p>
+    <w:p>
+      <w:r>
+        <w:t xml:space="preserve">Multiplying ranges </w:t>
+      </w:r>
+      <w:r>
+        <w:t xml:space="preserve">increases range by </w:t>
+      </w:r>
+      <w:r>
+        <w:t>us</w:t>
+      </w:r>
+      <w:r>
+        <w:t>ing</w:t>
+      </w:r>
+      <w:r>
+        <w:t xml:space="preserve"> minimum and maximum of {</w:t>
+      </w:r>
+      <w:r>
+        <w:t>b</w:t>
+      </w:r>
+      <w:r>
+        <w:t>1 * b</w:t>
+      </w:r>
+      <w:r>
+        <w:t>2</w:t>
+      </w:r>
+      <w:r>
+        <w:t xml:space="preserve">, </w:t>
+      </w:r>
+      <w:r>
+        <w:t>b</w:t>
+      </w:r>
+      <w:r>
+        <w:t xml:space="preserve">1 * </w:t>
+      </w:r>
+      <w:r>
+        <w:t>t</w:t>
+      </w:r>
+      <w:r>
+        <w:t xml:space="preserve">2, </w:t>
+      </w:r>
+      <w:r>
+        <w:t>t1</w:t>
+      </w:r>
+      <w:r>
+        <w:t xml:space="preserve"> * b</w:t>
+      </w:r>
+      <w:r>
+        <w:t>2</w:t>
+      </w:r>
+      <w:r>
+        <w:t xml:space="preserve">, </w:t>
+      </w:r>
+      <w:r>
+        <w:t>t1</w:t>
+      </w:r>
+      <w:r>
+        <w:t>* b</w:t>
+      </w:r>
+      <w:r>
+        <w:t>2</w:t>
+      </w:r>
+      <w:r>
+        <w:t>}</w:t>
+      </w:r>
+    </w:p>
+    <w:p>
+      <w:r>
+        <w:t xml:space="preserve">Division range decreases range </w:t>
+      </w:r>
+      <w:r>
+        <w:t xml:space="preserve">by using minimum and maximum of </w:t>
+      </w:r>
+      <w:r>
+        <w:t xml:space="preserve">{b1 </w:t>
+      </w:r>
+      <w:r>
+        <w:t>/</w:t>
+      </w:r>
+      <w:r>
+        <w:t xml:space="preserve"> b2, b1 </w:t>
+      </w:r>
+      <w:r>
+        <w:t>/</w:t>
+      </w:r>
+      <w:r>
+        <w:t xml:space="preserve"> t2, t1 </w:t>
+      </w:r>
+      <w:r>
+        <w:t>/</w:t>
+      </w:r>
+      <w:r>
+        <w:t xml:space="preserve"> b2, t1</w:t>
+      </w:r>
+      <w:r>
+        <w:t xml:space="preserve"> /</w:t>
+      </w:r>
+      <w:r>
+        <w:t xml:space="preserve"> b2}</w:t>
+      </w:r>
+    </w:p>
+    <w:p>
+      <w:r>
+        <w:t>Where b2 == 0 then b2 = 1, t2 == 0, t2 = -1</w:t>
+      </w:r>
+    </w:p>
+    <w:p>
+      <w:r>
+        <w:lastRenderedPageBreak/>
+        <w:t>Forward propagation algorithm</w:t>
+      </w:r>
+      <w:r>
+        <w:t xml:space="preserve"> for </w:t>
+      </w:r>
+      <w:r>
+        <w:t>calculating ranges when traversing through a program</w:t>
+      </w:r>
+      <w:bookmarkStart w:id="0" w:name="_GoBack"/>
+      <w:bookmarkEnd w:id="0"/>
+      <w:r>
+        <w:t>.</w:t>
+      </w:r>
+    </w:p>
+    <w:p>
+      <w:pPr>
         <w:pStyle w:val="Heading1"/>
       </w:pPr>
       <w:r>
@@ -1507,7 +1681,6 @@
     <w:p>
       <w:proofErr w:type="spellStart"/>
       <w:r>
-        <w:lastRenderedPageBreak/>
         <w:t>JCrasher</w:t>
       </w:r>
       <w:proofErr w:type="spellEnd"/>
@@ -1793,8 +1966,6 @@
       <w:r>
         <w:t>Time limit for testing VS Number of test cases to generate?</w:t>
       </w:r>
-      <w:bookmarkStart w:id="0" w:name="_GoBack"/>
-      <w:bookmarkEnd w:id="0"/>
     </w:p>
     <w:p>
       <w:pPr>
@@ -3595,7 +3766,7 @@
 </file>
 
 <file path=customXml/itemProps1.xml><?xml version="1.0" encoding="utf-8"?>
-<ds:datastoreItem xmlns:ds="http://schemas.openxmlformats.org/officeDocument/2006/customXml" ds:itemID="{9D4A014A-94FE-4498-BF7F-1230A94EAC40}">
+<ds:datastoreItem xmlns:ds="http://schemas.openxmlformats.org/officeDocument/2006/customXml" ds:itemID="{B5D6593E-26CC-4472-ABC7-0D37C589D9E5}">
   <ds:schemaRefs>
     <ds:schemaRef ds:uri="http://schemas.openxmlformats.org/officeDocument/2006/bibliography"/>
   </ds:schemaRefs>

</xml_diff>